<commit_message>
Update libraries and docs
</commit_message>
<xml_diff>
--- a/Andre Leonardo Angkawijaya_001201600010_Thesis Proposal.docx
+++ b/Andre Leonardo Angkawijaya_001201600010_Thesis Proposal.docx
@@ -5,7 +5,7 @@
     <w:p>
       <w:pPr>
         <w:spacing w:after="0" w:line="360" w:lineRule="auto"/>
-        <w:jc w:val="center"/>
+        <w:jc w:val="both"/>
         <w:rPr>
           <w:rFonts w:ascii="Times New Roman" w:hAnsi="Times New Roman" w:cs="Times New Roman"/>
         </w:rPr>
@@ -14,7 +14,7 @@
     <w:p>
       <w:pPr>
         <w:spacing w:after="0" w:line="360" w:lineRule="auto"/>
-        <w:jc w:val="center"/>
+        <w:jc w:val="both"/>
         <w:rPr>
           <w:rFonts w:ascii="Times New Roman" w:hAnsi="Times New Roman" w:cs="Times New Roman"/>
         </w:rPr>
@@ -23,7 +23,7 @@
     <w:p>
       <w:pPr>
         <w:spacing w:after="0" w:line="360" w:lineRule="auto"/>
-        <w:jc w:val="center"/>
+        <w:jc w:val="both"/>
         <w:rPr>
           <w:rFonts w:ascii="Times New Roman" w:hAnsi="Times New Roman" w:cs="Times New Roman"/>
         </w:rPr>
@@ -94,7 +94,7 @@
     <w:p>
       <w:pPr>
         <w:spacing w:after="0" w:line="360" w:lineRule="auto"/>
-        <w:jc w:val="center"/>
+        <w:jc w:val="both"/>
         <w:rPr>
           <w:rFonts w:ascii="Times New Roman" w:hAnsi="Times New Roman" w:cs="Times New Roman"/>
         </w:rPr>
@@ -103,7 +103,7 @@
     <w:p>
       <w:pPr>
         <w:spacing w:after="0" w:line="360" w:lineRule="auto"/>
-        <w:jc w:val="center"/>
+        <w:jc w:val="both"/>
         <w:rPr>
           <w:rFonts w:ascii="Times New Roman" w:hAnsi="Times New Roman" w:cs="Times New Roman"/>
         </w:rPr>
@@ -112,7 +112,7 @@
     <w:p>
       <w:pPr>
         <w:spacing w:after="0" w:line="360" w:lineRule="auto"/>
-        <w:jc w:val="center"/>
+        <w:jc w:val="both"/>
         <w:rPr>
           <w:rFonts w:ascii="Times New Roman" w:hAnsi="Times New Roman" w:cs="Times New Roman"/>
         </w:rPr>
@@ -121,7 +121,7 @@
     <w:p>
       <w:pPr>
         <w:spacing w:after="0" w:line="360" w:lineRule="auto"/>
-        <w:jc w:val="center"/>
+        <w:jc w:val="both"/>
         <w:rPr>
           <w:rFonts w:ascii="Times New Roman" w:hAnsi="Times New Roman" w:cs="Times New Roman"/>
           <w:sz w:val="32"/>
@@ -132,7 +132,7 @@
     <w:p>
       <w:pPr>
         <w:spacing w:after="0" w:line="360" w:lineRule="auto"/>
-        <w:jc w:val="center"/>
+        <w:jc w:val="both"/>
         <w:rPr>
           <w:rFonts w:ascii="Times New Roman" w:hAnsi="Times New Roman" w:cs="Times New Roman"/>
           <w:sz w:val="32"/>
@@ -143,7 +143,7 @@
     <w:p>
       <w:pPr>
         <w:spacing w:after="0" w:line="360" w:lineRule="auto"/>
-        <w:jc w:val="center"/>
+        <w:jc w:val="both"/>
         <w:rPr>
           <w:rFonts w:ascii="Times New Roman" w:hAnsi="Times New Roman" w:cs="Times New Roman"/>
         </w:rPr>
@@ -152,6 +152,7 @@
     <w:p>
       <w:pPr>
         <w:spacing w:after="0" w:line="360" w:lineRule="auto"/>
+        <w:jc w:val="both"/>
         <w:rPr>
           <w:rFonts w:ascii="Times New Roman" w:hAnsi="Times New Roman" w:cs="Times New Roman"/>
           <w:sz w:val="28"/>
@@ -161,7 +162,7 @@
     <w:p>
       <w:pPr>
         <w:spacing w:line="360" w:lineRule="auto"/>
-        <w:jc w:val="center"/>
+        <w:jc w:val="both"/>
         <w:rPr>
           <w:rFonts w:ascii="Times New Roman" w:hAnsi="Times New Roman" w:cs="Times New Roman"/>
           <w:sz w:val="28"/>
@@ -180,7 +181,7 @@
     <w:p>
       <w:pPr>
         <w:spacing w:after="0" w:line="360" w:lineRule="auto"/>
-        <w:jc w:val="center"/>
+        <w:jc w:val="both"/>
         <w:rPr>
           <w:rFonts w:ascii="Times New Roman" w:hAnsi="Times New Roman" w:cs="Times New Roman"/>
           <w:sz w:val="28"/>
@@ -191,7 +192,7 @@
     <w:p>
       <w:pPr>
         <w:spacing w:after="0" w:line="360" w:lineRule="auto"/>
-        <w:jc w:val="center"/>
+        <w:jc w:val="both"/>
         <w:rPr>
           <w:rFonts w:ascii="Times New Roman" w:hAnsi="Times New Roman" w:cs="Times New Roman"/>
           <w:sz w:val="24"/>
@@ -210,36 +211,26 @@
     <w:p>
       <w:pPr>
         <w:spacing w:after="0" w:line="360" w:lineRule="auto"/>
-        <w:jc w:val="center"/>
-        <w:rPr>
-          <w:rFonts w:ascii="Times New Roman" w:hAnsi="Times New Roman" w:cs="Times New Roman"/>
-          <w:sz w:val="24"/>
-          <w:szCs w:val="24"/>
-        </w:rPr>
-      </w:pPr>
-      <w:r>
-        <w:rPr>
-          <w:rFonts w:ascii="Times New Roman" w:hAnsi="Times New Roman" w:cs="Times New Roman"/>
-          <w:sz w:val="24"/>
-          <w:szCs w:val="24"/>
-        </w:rPr>
-        <w:t xml:space="preserve">Andre Leonardo </w:t>
-      </w:r>
-      <w:proofErr w:type="spellStart"/>
-      <w:r>
-        <w:rPr>
-          <w:rFonts w:ascii="Times New Roman" w:hAnsi="Times New Roman" w:cs="Times New Roman"/>
-          <w:sz w:val="24"/>
-          <w:szCs w:val="24"/>
-        </w:rPr>
-        <w:t>Angkawijaya</w:t>
-      </w:r>
-      <w:proofErr w:type="spellEnd"/>
+        <w:jc w:val="both"/>
+        <w:rPr>
+          <w:rFonts w:ascii="Times New Roman" w:hAnsi="Times New Roman" w:cs="Times New Roman"/>
+          <w:sz w:val="24"/>
+          <w:szCs w:val="24"/>
+        </w:rPr>
+      </w:pPr>
+      <w:r>
+        <w:rPr>
+          <w:rFonts w:ascii="Times New Roman" w:hAnsi="Times New Roman" w:cs="Times New Roman"/>
+          <w:sz w:val="24"/>
+          <w:szCs w:val="24"/>
+        </w:rPr>
+        <w:t>Andre Leonardo Angkawijaya</w:t>
+      </w:r>
     </w:p>
     <w:p>
       <w:pPr>
         <w:spacing w:after="0" w:line="360" w:lineRule="auto"/>
-        <w:jc w:val="center"/>
+        <w:jc w:val="both"/>
         <w:rPr>
           <w:rFonts w:ascii="Times New Roman" w:hAnsi="Times New Roman" w:cs="Times New Roman"/>
           <w:sz w:val="28"/>
@@ -282,7 +273,7 @@
     <w:p>
       <w:pPr>
         <w:spacing w:after="0" w:line="360" w:lineRule="auto"/>
-        <w:jc w:val="center"/>
+        <w:jc w:val="both"/>
         <w:rPr>
           <w:rFonts w:ascii="Times New Roman" w:hAnsi="Times New Roman" w:cs="Times New Roman"/>
         </w:rPr>
@@ -291,7 +282,7 @@
     <w:p>
       <w:pPr>
         <w:spacing w:after="0" w:line="360" w:lineRule="auto"/>
-        <w:jc w:val="center"/>
+        <w:jc w:val="both"/>
         <w:rPr>
           <w:rFonts w:ascii="Times New Roman" w:hAnsi="Times New Roman" w:cs="Times New Roman"/>
         </w:rPr>
@@ -300,7 +291,7 @@
     <w:p>
       <w:pPr>
         <w:spacing w:after="120" w:line="360" w:lineRule="auto"/>
-        <w:jc w:val="center"/>
+        <w:jc w:val="both"/>
         <w:rPr>
           <w:rFonts w:ascii="Times New Roman" w:hAnsi="Times New Roman" w:cs="Times New Roman"/>
           <w:sz w:val="24"/>
@@ -319,7 +310,7 @@
     <w:p>
       <w:pPr>
         <w:spacing w:after="120" w:line="360" w:lineRule="auto"/>
-        <w:jc w:val="center"/>
+        <w:jc w:val="both"/>
         <w:rPr>
           <w:rFonts w:ascii="Times New Roman" w:hAnsi="Times New Roman" w:cs="Times New Roman"/>
           <w:sz w:val="24"/>
@@ -338,7 +329,7 @@
     <w:p>
       <w:pPr>
         <w:spacing w:after="120" w:line="360" w:lineRule="auto"/>
-        <w:jc w:val="center"/>
+        <w:jc w:val="both"/>
         <w:rPr>
           <w:rFonts w:ascii="Times New Roman" w:hAnsi="Times New Roman" w:cs="Times New Roman"/>
           <w:sz w:val="24"/>
@@ -357,7 +348,7 @@
     <w:p>
       <w:pPr>
         <w:spacing w:after="120" w:line="360" w:lineRule="auto"/>
-        <w:jc w:val="center"/>
+        <w:jc w:val="both"/>
         <w:rPr>
           <w:rFonts w:ascii="Times New Roman" w:hAnsi="Times New Roman" w:cs="Times New Roman"/>
           <w:sz w:val="24"/>
@@ -376,7 +367,7 @@
     <w:p>
       <w:pPr>
         <w:spacing w:after="120" w:line="360" w:lineRule="auto"/>
-        <w:jc w:val="center"/>
+        <w:jc w:val="both"/>
         <w:rPr>
           <w:rFonts w:ascii="Times New Roman" w:hAnsi="Times New Roman" w:cs="Times New Roman"/>
           <w:sz w:val="24"/>
@@ -395,7 +386,7 @@
     <w:p>
       <w:pPr>
         <w:spacing w:after="0" w:line="360" w:lineRule="auto"/>
-        <w:jc w:val="center"/>
+        <w:jc w:val="both"/>
         <w:rPr>
           <w:rFonts w:ascii="Times New Roman" w:hAnsi="Times New Roman" w:cs="Times New Roman"/>
           <w:sz w:val="24"/>
@@ -422,7 +413,7 @@
     <w:p>
       <w:pPr>
         <w:spacing w:after="0" w:line="360" w:lineRule="auto"/>
-        <w:jc w:val="center"/>
+        <w:jc w:val="both"/>
         <w:rPr>
           <w:rFonts w:ascii="Times New Roman" w:hAnsi="Times New Roman" w:cs="Times New Roman"/>
         </w:rPr>
@@ -431,7 +422,7 @@
     <w:p>
       <w:pPr>
         <w:spacing w:after="120" w:line="360" w:lineRule="auto"/>
-        <w:jc w:val="center"/>
+        <w:jc w:val="both"/>
         <w:rPr>
           <w:rFonts w:ascii="Times New Roman" w:hAnsi="Times New Roman" w:cs="Times New Roman"/>
           <w:sz w:val="24"/>
@@ -460,7 +451,7 @@
     <w:p>
       <w:pPr>
         <w:spacing w:after="120" w:line="360" w:lineRule="auto"/>
-        <w:jc w:val="center"/>
+        <w:jc w:val="both"/>
         <w:rPr>
           <w:rFonts w:ascii="Times New Roman" w:hAnsi="Times New Roman" w:cs="Times New Roman"/>
           <w:sz w:val="24"/>
@@ -479,7 +470,7 @@
     <w:p>
       <w:pPr>
         <w:spacing w:after="120" w:line="360" w:lineRule="auto"/>
-        <w:jc w:val="center"/>
+        <w:jc w:val="both"/>
         <w:rPr>
           <w:rFonts w:ascii="Times New Roman" w:hAnsi="Times New Roman" w:cs="Times New Roman"/>
           <w:sz w:val="24"/>
@@ -490,6 +481,7 @@
     <w:p>
       <w:pPr>
         <w:spacing w:line="360" w:lineRule="auto"/>
+        <w:jc w:val="both"/>
         <w:rPr>
           <w:rFonts w:ascii="Times New Roman" w:hAnsi="Times New Roman" w:cs="Times New Roman"/>
           <w:sz w:val="28"/>
@@ -508,7 +500,7 @@
     <w:p>
       <w:pPr>
         <w:spacing w:line="360" w:lineRule="auto"/>
-        <w:jc w:val="center"/>
+        <w:jc w:val="both"/>
         <w:rPr>
           <w:rFonts w:ascii="Times New Roman" w:hAnsi="Times New Roman" w:cs="Times New Roman"/>
           <w:sz w:val="28"/>
@@ -528,7 +520,7 @@
     <w:p>
       <w:pPr>
         <w:spacing w:line="360" w:lineRule="auto"/>
-        <w:jc w:val="center"/>
+        <w:jc w:val="both"/>
         <w:rPr>
           <w:rFonts w:ascii="Times New Roman" w:hAnsi="Times New Roman" w:cs="Times New Roman"/>
           <w:sz w:val="24"/>
@@ -547,7 +539,7 @@
     <w:p>
       <w:pPr>
         <w:spacing w:line="360" w:lineRule="auto"/>
-        <w:jc w:val="center"/>
+        <w:jc w:val="both"/>
         <w:rPr>
           <w:rFonts w:ascii="Times New Roman" w:hAnsi="Times New Roman" w:cs="Times New Roman"/>
           <w:sz w:val="24"/>
@@ -558,37 +550,27 @@
     <w:p>
       <w:pPr>
         <w:spacing w:after="0" w:line="360" w:lineRule="auto"/>
-        <w:jc w:val="center"/>
-        <w:rPr>
-          <w:rFonts w:ascii="Times New Roman" w:hAnsi="Times New Roman" w:cs="Times New Roman"/>
-          <w:sz w:val="24"/>
-          <w:szCs w:val="24"/>
-        </w:rPr>
-      </w:pPr>
-      <w:r>
-        <w:rPr>
-          <w:rFonts w:ascii="Times New Roman" w:hAnsi="Times New Roman" w:cs="Times New Roman"/>
-          <w:sz w:val="24"/>
-          <w:szCs w:val="24"/>
-        </w:rPr>
-        <w:t xml:space="preserve">Andre Leonardo </w:t>
-      </w:r>
-      <w:proofErr w:type="spellStart"/>
-      <w:r>
-        <w:rPr>
-          <w:rFonts w:ascii="Times New Roman" w:hAnsi="Times New Roman" w:cs="Times New Roman"/>
-          <w:sz w:val="24"/>
-          <w:szCs w:val="24"/>
-        </w:rPr>
-        <w:t>Angkawijaya</w:t>
-      </w:r>
-      <w:proofErr w:type="spellEnd"/>
+        <w:jc w:val="both"/>
+        <w:rPr>
+          <w:rFonts w:ascii="Times New Roman" w:hAnsi="Times New Roman" w:cs="Times New Roman"/>
+          <w:sz w:val="24"/>
+          <w:szCs w:val="24"/>
+        </w:rPr>
+      </w:pPr>
+      <w:r>
+        <w:rPr>
+          <w:rFonts w:ascii="Times New Roman" w:hAnsi="Times New Roman" w:cs="Times New Roman"/>
+          <w:sz w:val="24"/>
+          <w:szCs w:val="24"/>
+        </w:rPr>
+        <w:t>Andre Leonardo Angkawijaya</w:t>
+      </w:r>
     </w:p>
     <w:p>
       <w:pPr>
         <w:spacing w:line="360" w:lineRule="auto"/>
         <w:contextualSpacing/>
-        <w:jc w:val="center"/>
+        <w:jc w:val="both"/>
         <w:rPr>
           <w:rFonts w:ascii="Times New Roman" w:hAnsi="Times New Roman" w:cs="Times New Roman"/>
           <w:sz w:val="24"/>
@@ -632,7 +614,7 @@
       <w:pPr>
         <w:spacing w:line="360" w:lineRule="auto"/>
         <w:contextualSpacing/>
-        <w:jc w:val="center"/>
+        <w:jc w:val="both"/>
         <w:rPr>
           <w:rFonts w:ascii="Times New Roman" w:hAnsi="Times New Roman" w:cs="Times New Roman"/>
           <w:sz w:val="24"/>
@@ -652,7 +634,7 @@
       <w:pPr>
         <w:spacing w:line="360" w:lineRule="auto"/>
         <w:contextualSpacing/>
-        <w:jc w:val="center"/>
+        <w:jc w:val="both"/>
         <w:rPr>
           <w:rFonts w:ascii="Times New Roman" w:hAnsi="Times New Roman" w:cs="Times New Roman"/>
           <w:sz w:val="24"/>
@@ -671,7 +653,7 @@
     <w:p>
       <w:pPr>
         <w:spacing w:line="360" w:lineRule="auto"/>
-        <w:jc w:val="center"/>
+        <w:jc w:val="both"/>
         <w:rPr>
           <w:rFonts w:ascii="Times New Roman" w:hAnsi="Times New Roman" w:cs="Times New Roman"/>
           <w:sz w:val="24"/>
@@ -682,7 +664,7 @@
     <w:p>
       <w:pPr>
         <w:spacing w:line="360" w:lineRule="auto"/>
-        <w:jc w:val="center"/>
+        <w:jc w:val="both"/>
         <w:rPr>
           <w:rFonts w:ascii="Times New Roman" w:hAnsi="Times New Roman" w:cs="Times New Roman"/>
           <w:sz w:val="24"/>
@@ -693,7 +675,7 @@
     <w:p>
       <w:pPr>
         <w:spacing w:line="360" w:lineRule="auto"/>
-        <w:jc w:val="center"/>
+        <w:jc w:val="both"/>
         <w:rPr>
           <w:rFonts w:ascii="Times New Roman" w:hAnsi="Times New Roman" w:cs="Times New Roman"/>
           <w:sz w:val="24"/>
@@ -704,7 +686,7 @@
     <w:p>
       <w:pPr>
         <w:spacing w:line="360" w:lineRule="auto"/>
-        <w:jc w:val="center"/>
+        <w:jc w:val="both"/>
         <w:rPr>
           <w:rFonts w:ascii="Times New Roman" w:hAnsi="Times New Roman" w:cs="Times New Roman"/>
           <w:sz w:val="24"/>
@@ -715,7 +697,7 @@
     <w:p>
       <w:pPr>
         <w:spacing w:line="360" w:lineRule="auto"/>
-        <w:jc w:val="center"/>
+        <w:jc w:val="both"/>
         <w:rPr>
           <w:rFonts w:ascii="Times New Roman" w:hAnsi="Times New Roman" w:cs="Times New Roman"/>
           <w:sz w:val="24"/>
@@ -734,7 +716,7 @@
     <w:p>
       <w:pPr>
         <w:spacing w:line="360" w:lineRule="auto"/>
-        <w:jc w:val="center"/>
+        <w:jc w:val="both"/>
         <w:rPr>
           <w:rFonts w:ascii="Times New Roman" w:hAnsi="Times New Roman" w:cs="Times New Roman"/>
           <w:sz w:val="24"/>
@@ -745,7 +727,7 @@
     <w:p>
       <w:pPr>
         <w:spacing w:line="360" w:lineRule="auto"/>
-        <w:jc w:val="center"/>
+        <w:jc w:val="both"/>
         <w:rPr>
           <w:rFonts w:ascii="Times New Roman" w:hAnsi="Times New Roman" w:cs="Times New Roman"/>
           <w:sz w:val="24"/>
@@ -756,7 +738,7 @@
     <w:p>
       <w:pPr>
         <w:spacing w:line="360" w:lineRule="auto"/>
-        <w:jc w:val="center"/>
+        <w:jc w:val="both"/>
         <w:rPr>
           <w:rFonts w:ascii="Times New Roman" w:hAnsi="Times New Roman" w:cs="Times New Roman"/>
           <w:sz w:val="24"/>
@@ -767,6 +749,7 @@
     <w:p>
       <w:pPr>
         <w:spacing w:line="360" w:lineRule="auto"/>
+        <w:jc w:val="both"/>
         <w:rPr>
           <w:rFonts w:ascii="Times New Roman" w:hAnsi="Times New Roman" w:cs="Times New Roman"/>
           <w:sz w:val="24"/>
@@ -777,7 +760,7 @@
     <w:p>
       <w:pPr>
         <w:spacing w:line="360" w:lineRule="auto"/>
-        <w:jc w:val="center"/>
+        <w:jc w:val="both"/>
         <w:rPr>
           <w:rFonts w:ascii="Times New Roman" w:hAnsi="Times New Roman" w:cs="Times New Roman"/>
           <w:sz w:val="24"/>
@@ -796,7 +779,7 @@
     <w:p>
       <w:pPr>
         <w:spacing w:line="360" w:lineRule="auto"/>
-        <w:jc w:val="center"/>
+        <w:jc w:val="both"/>
         <w:rPr>
           <w:rFonts w:ascii="Times New Roman" w:hAnsi="Times New Roman" w:cs="Times New Roman"/>
           <w:b/>
@@ -853,7 +836,7 @@
     <w:p>
       <w:pPr>
         <w:spacing w:line="360" w:lineRule="auto"/>
-        <w:jc w:val="center"/>
+        <w:jc w:val="both"/>
         <w:rPr>
           <w:rFonts w:ascii="Times New Roman" w:hAnsi="Times New Roman" w:cs="Times New Roman"/>
           <w:sz w:val="24"/>
@@ -872,6 +855,7 @@
     <w:p>
       <w:pPr>
         <w:spacing w:line="360" w:lineRule="auto"/>
+        <w:jc w:val="both"/>
         <w:rPr>
           <w:rFonts w:ascii="Times New Roman" w:hAnsi="Times New Roman" w:cs="Times New Roman"/>
           <w:sz w:val="24"/>
@@ -890,6 +874,7 @@
     <w:p>
       <w:pPr>
         <w:spacing w:line="360" w:lineRule="auto"/>
+        <w:jc w:val="both"/>
         <w:rPr>
           <w:rFonts w:ascii="Times New Roman" w:hAnsi="Times New Roman" w:cs="Times New Roman"/>
           <w:b/>
@@ -913,6 +898,7 @@
     <w:p>
       <w:pPr>
         <w:spacing w:line="360" w:lineRule="auto"/>
+        <w:jc w:val="both"/>
         <w:rPr>
           <w:rFonts w:ascii="Times New Roman" w:hAnsi="Times New Roman" w:cs="Times New Roman"/>
           <w:sz w:val="24"/>
@@ -1015,12 +1001,11 @@
         </w:rPr>
         <w:br w:type="page"/>
       </w:r>
-      <w:bookmarkStart w:id="0" w:name="_GoBack"/>
-      <w:bookmarkEnd w:id="0"/>
     </w:p>
     <w:p>
       <w:pPr>
         <w:spacing w:line="360" w:lineRule="auto"/>
+        <w:jc w:val="both"/>
         <w:rPr>
           <w:rFonts w:ascii="Times New Roman" w:hAnsi="Times New Roman" w:cs="Times New Roman"/>
           <w:sz w:val="24"/>
@@ -1068,6 +1053,7 @@
     <w:p>
       <w:pPr>
         <w:spacing w:line="360" w:lineRule="auto"/>
+        <w:jc w:val="both"/>
         <w:rPr>
           <w:rFonts w:ascii="Times New Roman" w:hAnsi="Times New Roman" w:cs="Times New Roman"/>
           <w:sz w:val="24"/>
@@ -1277,6 +1263,7 @@
     <w:p>
       <w:pPr>
         <w:spacing w:line="360" w:lineRule="auto"/>
+        <w:jc w:val="both"/>
         <w:rPr>
           <w:rFonts w:ascii="Times New Roman" w:hAnsi="Times New Roman" w:cs="Times New Roman"/>
           <w:sz w:val="24"/>
@@ -1295,6 +1282,7 @@
     <w:p>
       <w:pPr>
         <w:spacing w:line="360" w:lineRule="auto"/>
+        <w:jc w:val="both"/>
         <w:rPr>
           <w:rFonts w:ascii="Times New Roman" w:hAnsi="Times New Roman" w:cs="Times New Roman"/>
           <w:b/>
@@ -1314,10 +1302,13 @@
         <w:lastRenderedPageBreak/>
         <w:t>Introduction</w:t>
       </w:r>
+      <w:bookmarkStart w:id="0" w:name="_GoBack"/>
+      <w:bookmarkEnd w:id="0"/>
     </w:p>
     <w:p>
       <w:pPr>
         <w:spacing w:line="360" w:lineRule="auto"/>
+        <w:jc w:val="both"/>
         <w:rPr>
           <w:rFonts w:ascii="Times New Roman" w:hAnsi="Times New Roman" w:cs="Times New Roman"/>
           <w:sz w:val="24"/>
@@ -1484,6 +1475,7 @@
     <w:p>
       <w:pPr>
         <w:spacing w:line="360" w:lineRule="auto"/>
+        <w:jc w:val="both"/>
         <w:rPr>
           <w:rFonts w:ascii="Times New Roman" w:hAnsi="Times New Roman" w:cs="Times New Roman"/>
           <w:sz w:val="24"/>
@@ -1728,6 +1720,7 @@
     <w:p>
       <w:pPr>
         <w:spacing w:line="360" w:lineRule="auto"/>
+        <w:jc w:val="both"/>
         <w:rPr>
           <w:rFonts w:ascii="Times New Roman" w:hAnsi="Times New Roman" w:cs="Times New Roman"/>
           <w:sz w:val="24"/>
@@ -1988,6 +1981,7 @@
     <w:p>
       <w:pPr>
         <w:spacing w:line="360" w:lineRule="auto"/>
+        <w:jc w:val="both"/>
         <w:rPr>
           <w:rFonts w:ascii="Times New Roman" w:hAnsi="Times New Roman" w:cs="Times New Roman"/>
           <w:sz w:val="24"/>
@@ -2308,6 +2302,7 @@
     <w:p>
       <w:pPr>
         <w:spacing w:line="360" w:lineRule="auto"/>
+        <w:jc w:val="both"/>
         <w:rPr>
           <w:rFonts w:ascii="Times New Roman" w:hAnsi="Times New Roman" w:cs="Times New Roman"/>
           <w:sz w:val="24"/>
@@ -2715,6 +2710,7 @@
     <w:p>
       <w:pPr>
         <w:spacing w:line="360" w:lineRule="auto"/>
+        <w:jc w:val="both"/>
         <w:rPr>
           <w:rFonts w:ascii="Times New Roman" w:hAnsi="Times New Roman" w:cs="Times New Roman"/>
           <w:sz w:val="24"/>
@@ -2933,6 +2929,7 @@
     <w:p>
       <w:pPr>
         <w:spacing w:line="360" w:lineRule="auto"/>
+        <w:jc w:val="both"/>
         <w:rPr>
           <w:rFonts w:ascii="Times New Roman" w:hAnsi="Times New Roman" w:cs="Times New Roman"/>
           <w:sz w:val="24"/>
@@ -3071,6 +3068,7 @@
     <w:p>
       <w:pPr>
         <w:spacing w:line="360" w:lineRule="auto"/>
+        <w:jc w:val="both"/>
         <w:rPr>
           <w:rFonts w:ascii="Times New Roman" w:hAnsi="Times New Roman" w:cs="Times New Roman"/>
           <w:sz w:val="24"/>
@@ -3225,6 +3223,7 @@
     <w:p>
       <w:pPr>
         <w:spacing w:line="360" w:lineRule="auto"/>
+        <w:jc w:val="both"/>
         <w:rPr>
           <w:rFonts w:ascii="Times New Roman" w:hAnsi="Times New Roman" w:cs="Times New Roman"/>
           <w:b/>
@@ -3248,6 +3247,7 @@
     <w:p>
       <w:pPr>
         <w:spacing w:line="360" w:lineRule="auto"/>
+        <w:jc w:val="both"/>
         <w:rPr>
           <w:rFonts w:ascii="Times New Roman" w:hAnsi="Times New Roman" w:cs="Times New Roman"/>
           <w:sz w:val="24"/>
@@ -3484,6 +3484,7 @@
     <w:p>
       <w:pPr>
         <w:spacing w:line="360" w:lineRule="auto"/>
+        <w:jc w:val="both"/>
         <w:rPr>
           <w:rFonts w:ascii="Times New Roman" w:hAnsi="Times New Roman" w:cs="Times New Roman"/>
           <w:sz w:val="24"/>
@@ -3537,6 +3538,7 @@
     <w:p>
       <w:pPr>
         <w:spacing w:line="360" w:lineRule="auto"/>
+        <w:jc w:val="both"/>
         <w:rPr>
           <w:rFonts w:ascii="Times New Roman" w:hAnsi="Times New Roman" w:cs="Times New Roman"/>
           <w:sz w:val="24"/>
@@ -3583,6 +3585,7 @@
     <w:p>
       <w:pPr>
         <w:spacing w:line="360" w:lineRule="auto"/>
+        <w:jc w:val="both"/>
         <w:rPr>
           <w:rFonts w:ascii="Times New Roman" w:hAnsi="Times New Roman" w:cs="Times New Roman"/>
           <w:sz w:val="24"/>
@@ -3702,6 +3705,7 @@
     <w:p>
       <w:pPr>
         <w:spacing w:line="360" w:lineRule="auto"/>
+        <w:jc w:val="both"/>
         <w:rPr>
           <w:rFonts w:ascii="Times New Roman" w:hAnsi="Times New Roman" w:cs="Times New Roman"/>
           <w:sz w:val="24"/>
@@ -3798,6 +3802,7 @@
     </w:p>
     <w:p>
       <w:pPr>
+        <w:jc w:val="both"/>
         <w:rPr>
           <w:rFonts w:ascii="Times New Roman" w:hAnsi="Times New Roman" w:cs="Times New Roman"/>
           <w:b/>
@@ -3820,6 +3825,7 @@
     <w:p>
       <w:pPr>
         <w:spacing w:line="360" w:lineRule="auto"/>
+        <w:jc w:val="both"/>
         <w:rPr>
           <w:rFonts w:ascii="Times New Roman" w:hAnsi="Times New Roman" w:cs="Times New Roman"/>
           <w:i/>
@@ -3853,6 +3859,7 @@
     <w:p>
       <w:pPr>
         <w:spacing w:line="360" w:lineRule="auto"/>
+        <w:jc w:val="both"/>
         <w:rPr>
           <w:rFonts w:ascii="Times New Roman" w:hAnsi="Times New Roman" w:cs="Times New Roman"/>
           <w:sz w:val="24"/>
@@ -3943,6 +3950,7 @@
     <w:p>
       <w:pPr>
         <w:spacing w:line="360" w:lineRule="auto"/>
+        <w:jc w:val="both"/>
         <w:rPr>
           <w:rFonts w:ascii="Times New Roman" w:hAnsi="Times New Roman" w:cs="Times New Roman"/>
           <w:sz w:val="24"/>
@@ -4183,6 +4191,7 @@
     <w:p>
       <w:pPr>
         <w:spacing w:line="360" w:lineRule="auto"/>
+        <w:jc w:val="both"/>
         <w:rPr>
           <w:rFonts w:ascii="Times New Roman" w:hAnsi="Times New Roman" w:cs="Times New Roman"/>
           <w:sz w:val="24"/>
@@ -4236,6 +4245,7 @@
     <w:p>
       <w:pPr>
         <w:spacing w:line="360" w:lineRule="auto"/>
+        <w:jc w:val="both"/>
         <w:rPr>
           <w:rFonts w:ascii="Times New Roman" w:hAnsi="Times New Roman" w:cs="Times New Roman"/>
           <w:sz w:val="24"/>
@@ -4379,6 +4389,7 @@
     <w:p>
       <w:pPr>
         <w:spacing w:line="360" w:lineRule="auto"/>
+        <w:jc w:val="both"/>
         <w:rPr>
           <w:rFonts w:ascii="Times New Roman" w:hAnsi="Times New Roman" w:cs="Times New Roman"/>
           <w:b/>
@@ -4459,6 +4470,7 @@
     <w:p>
       <w:pPr>
         <w:spacing w:line="360" w:lineRule="auto"/>
+        <w:jc w:val="both"/>
         <w:rPr>
           <w:rFonts w:ascii="Times New Roman" w:hAnsi="Times New Roman" w:cs="Times New Roman"/>
           <w:b/>
@@ -4482,6 +4494,7 @@
     <w:p>
       <w:pPr>
         <w:spacing w:line="360" w:lineRule="auto"/>
+        <w:jc w:val="both"/>
         <w:rPr>
           <w:rFonts w:ascii="Times New Roman" w:hAnsi="Times New Roman" w:cs="Times New Roman"/>
           <w:sz w:val="24"/>
@@ -4554,6 +4567,7 @@
     <w:p>
       <w:pPr>
         <w:spacing w:line="360" w:lineRule="auto"/>
+        <w:jc w:val="both"/>
         <w:rPr>
           <w:rFonts w:ascii="Times New Roman" w:hAnsi="Times New Roman" w:cs="Times New Roman"/>
           <w:sz w:val="24"/>
@@ -4604,6 +4618,7 @@
     <w:p>
       <w:pPr>
         <w:spacing w:line="360" w:lineRule="auto"/>
+        <w:jc w:val="both"/>
         <w:rPr>
           <w:rFonts w:ascii="Times New Roman" w:hAnsi="Times New Roman" w:cs="Times New Roman"/>
           <w:sz w:val="24"/>
@@ -4743,6 +4758,7 @@
     <w:p>
       <w:pPr>
         <w:spacing w:line="360" w:lineRule="auto"/>
+        <w:jc w:val="both"/>
         <w:rPr>
           <w:rFonts w:ascii="Times New Roman" w:hAnsi="Times New Roman" w:cs="Times New Roman"/>
           <w:sz w:val="24"/>
@@ -4753,6 +4769,7 @@
     <w:p>
       <w:pPr>
         <w:spacing w:line="360" w:lineRule="auto"/>
+        <w:jc w:val="both"/>
         <w:rPr>
           <w:rFonts w:ascii="Times New Roman" w:hAnsi="Times New Roman" w:cs="Times New Roman"/>
           <w:sz w:val="24"/>
@@ -4948,6 +4965,7 @@
     <w:p>
       <w:pPr>
         <w:spacing w:line="360" w:lineRule="auto"/>
+        <w:jc w:val="both"/>
         <w:rPr>
           <w:rFonts w:ascii="Times New Roman" w:hAnsi="Times New Roman" w:cs="Times New Roman"/>
           <w:sz w:val="24"/>
@@ -5020,6 +5038,7 @@
     <w:p>
       <w:pPr>
         <w:spacing w:line="360" w:lineRule="auto"/>
+        <w:jc w:val="both"/>
         <w:rPr>
           <w:rFonts w:ascii="Times New Roman" w:hAnsi="Times New Roman" w:cs="Times New Roman"/>
           <w:sz w:val="24"/>
@@ -5223,6 +5242,7 @@
     <w:p>
       <w:pPr>
         <w:spacing w:line="360" w:lineRule="auto"/>
+        <w:jc w:val="both"/>
         <w:rPr>
           <w:rFonts w:ascii="Times New Roman" w:hAnsi="Times New Roman" w:cs="Times New Roman"/>
           <w:sz w:val="24"/>
@@ -5233,6 +5253,7 @@
     <w:p>
       <w:pPr>
         <w:spacing w:line="360" w:lineRule="auto"/>
+        <w:jc w:val="both"/>
         <w:rPr>
           <w:rFonts w:ascii="Times New Roman" w:hAnsi="Times New Roman" w:cs="Times New Roman"/>
           <w:sz w:val="24"/>
@@ -5379,6 +5400,7 @@
     <w:p>
       <w:pPr>
         <w:spacing w:line="360" w:lineRule="auto"/>
+        <w:jc w:val="both"/>
         <w:rPr>
           <w:rFonts w:ascii="Times New Roman" w:hAnsi="Times New Roman" w:cs="Times New Roman"/>
           <w:sz w:val="24"/>
@@ -5462,6 +5484,7 @@
     </w:p>
     <w:p>
       <w:pPr>
+        <w:jc w:val="both"/>
         <w:rPr>
           <w:rFonts w:ascii="Times New Roman" w:hAnsi="Times New Roman" w:cs="Times New Roman"/>
           <w:b/>
@@ -5493,6 +5516,7 @@
     <w:p>
       <w:pPr>
         <w:spacing w:line="360" w:lineRule="auto"/>
+        <w:jc w:val="both"/>
         <w:rPr>
           <w:rFonts w:ascii="Times New Roman" w:hAnsi="Times New Roman" w:cs="Times New Roman"/>
           <w:sz w:val="24"/>
@@ -5563,6 +5587,7 @@
     <w:p>
       <w:pPr>
         <w:spacing w:line="360" w:lineRule="auto"/>
+        <w:jc w:val="both"/>
         <w:rPr>
           <w:rFonts w:ascii="Times New Roman" w:hAnsi="Times New Roman" w:cs="Times New Roman"/>
           <w:sz w:val="24"/>
@@ -5675,6 +5700,7 @@
     <w:p>
       <w:pPr>
         <w:spacing w:line="360" w:lineRule="auto"/>
+        <w:jc w:val="both"/>
         <w:rPr>
           <w:rFonts w:ascii="Times New Roman" w:hAnsi="Times New Roman" w:cs="Times New Roman"/>
           <w:sz w:val="24"/>
@@ -5693,6 +5719,7 @@
     <w:p>
       <w:pPr>
         <w:spacing w:line="360" w:lineRule="auto"/>
+        <w:jc w:val="both"/>
         <w:rPr>
           <w:rFonts w:ascii="Times New Roman" w:hAnsi="Times New Roman" w:cs="Times New Roman"/>
           <w:i/>
@@ -5755,6 +5782,7 @@
     <w:p>
       <w:pPr>
         <w:spacing w:line="360" w:lineRule="auto"/>
+        <w:jc w:val="both"/>
         <w:rPr>
           <w:rFonts w:ascii="Times New Roman" w:hAnsi="Times New Roman" w:cs="Times New Roman"/>
           <w:sz w:val="24"/>
@@ -5808,6 +5836,7 @@
     <w:p>
       <w:pPr>
         <w:spacing w:line="360" w:lineRule="auto"/>
+        <w:jc w:val="both"/>
         <w:rPr>
           <w:rFonts w:ascii="Times New Roman" w:hAnsi="Times New Roman" w:cs="Times New Roman"/>
           <w:sz w:val="24"/>
@@ -5872,6 +5901,7 @@
     <w:p>
       <w:pPr>
         <w:spacing w:line="360" w:lineRule="auto"/>
+        <w:jc w:val="both"/>
         <w:rPr>
           <w:rFonts w:ascii="Times New Roman" w:hAnsi="Times New Roman" w:cs="Times New Roman"/>
           <w:sz w:val="24"/>
@@ -5916,6 +5946,7 @@
     <w:p>
       <w:pPr>
         <w:spacing w:line="360" w:lineRule="auto"/>
+        <w:jc w:val="both"/>
         <w:rPr>
           <w:rFonts w:ascii="Times New Roman" w:hAnsi="Times New Roman" w:cs="Times New Roman"/>
           <w:b/>
@@ -5949,6 +5980,7 @@
     <w:p>
       <w:pPr>
         <w:spacing w:line="360" w:lineRule="auto"/>
+        <w:jc w:val="both"/>
         <w:rPr>
           <w:rFonts w:ascii="Times New Roman" w:hAnsi="Times New Roman" w:cs="Times New Roman"/>
           <w:sz w:val="24"/>
@@ -5972,6 +6004,7 @@
           <w:numId w:val="2"/>
         </w:numPr>
         <w:spacing w:line="360" w:lineRule="auto"/>
+        <w:jc w:val="both"/>
         <w:rPr>
           <w:rFonts w:ascii="Times New Roman" w:hAnsi="Times New Roman" w:cs="Times New Roman"/>
           <w:sz w:val="24"/>
@@ -5995,6 +6028,7 @@
           <w:numId w:val="2"/>
         </w:numPr>
         <w:spacing w:line="360" w:lineRule="auto"/>
+        <w:jc w:val="both"/>
         <w:rPr>
           <w:rFonts w:ascii="Times New Roman" w:hAnsi="Times New Roman" w:cs="Times New Roman"/>
           <w:sz w:val="24"/>
@@ -6018,6 +6052,7 @@
           <w:numId w:val="2"/>
         </w:numPr>
         <w:spacing w:line="360" w:lineRule="auto"/>
+        <w:jc w:val="both"/>
         <w:rPr>
           <w:rFonts w:ascii="Times New Roman" w:hAnsi="Times New Roman" w:cs="Times New Roman"/>
           <w:sz w:val="24"/>
@@ -6041,6 +6076,7 @@
           <w:numId w:val="2"/>
         </w:numPr>
         <w:spacing w:line="360" w:lineRule="auto"/>
+        <w:jc w:val="both"/>
         <w:rPr>
           <w:rFonts w:ascii="Times New Roman" w:hAnsi="Times New Roman" w:cs="Times New Roman"/>
           <w:sz w:val="24"/>
@@ -6074,6 +6110,7 @@
           <w:numId w:val="2"/>
         </w:numPr>
         <w:spacing w:line="360" w:lineRule="auto"/>
+        <w:jc w:val="both"/>
         <w:rPr>
           <w:rFonts w:ascii="Times New Roman" w:hAnsi="Times New Roman" w:cs="Times New Roman"/>
           <w:sz w:val="24"/>
@@ -6143,6 +6180,7 @@
       <w:pPr>
         <w:pStyle w:val="Heading1"/>
         <w:spacing w:line="360" w:lineRule="auto"/>
+        <w:jc w:val="both"/>
         <w:rPr>
           <w:rFonts w:ascii="Times New Roman" w:hAnsi="Times New Roman" w:cs="Times New Roman"/>
           <w:color w:val="auto"/>
@@ -6160,6 +6198,7 @@
     <w:p>
       <w:pPr>
         <w:spacing w:line="360" w:lineRule="auto"/>
+        <w:jc w:val="both"/>
       </w:pPr>
     </w:p>
     <w:tbl>
@@ -6191,7 +6230,7 @@
           <w:p>
             <w:pPr>
               <w:spacing w:line="360" w:lineRule="auto"/>
-              <w:jc w:val="center"/>
+              <w:jc w:val="both"/>
               <w:rPr>
                 <w:rFonts w:ascii="Times New Roman" w:hAnsi="Times New Roman" w:cs="Times New Roman"/>
                 <w:sz w:val="24"/>
@@ -6215,7 +6254,7 @@
           <w:p>
             <w:pPr>
               <w:spacing w:line="360" w:lineRule="auto"/>
-              <w:jc w:val="center"/>
+              <w:jc w:val="both"/>
               <w:cnfStyle w:val="100000000000" w:firstRow="1" w:lastRow="0" w:firstColumn="0" w:lastColumn="0" w:oddVBand="0" w:evenVBand="0" w:oddHBand="0" w:evenHBand="0" w:firstRowFirstColumn="0" w:firstRowLastColumn="0" w:lastRowFirstColumn="0" w:lastRowLastColumn="0"/>
               <w:rPr>
                 <w:rFonts w:ascii="Times New Roman" w:hAnsi="Times New Roman" w:cs="Times New Roman"/>
@@ -6240,7 +6279,7 @@
           <w:p>
             <w:pPr>
               <w:spacing w:line="360" w:lineRule="auto"/>
-              <w:jc w:val="center"/>
+              <w:jc w:val="both"/>
               <w:cnfStyle w:val="100000000000" w:firstRow="1" w:lastRow="0" w:firstColumn="0" w:lastColumn="0" w:oddVBand="0" w:evenVBand="0" w:oddHBand="0" w:evenHBand="0" w:firstRowFirstColumn="0" w:firstRowLastColumn="0" w:lastRowFirstColumn="0" w:lastRowLastColumn="0"/>
               <w:rPr>
                 <w:rFonts w:ascii="Times New Roman" w:hAnsi="Times New Roman" w:cs="Times New Roman"/>
@@ -6265,7 +6304,7 @@
           <w:p>
             <w:pPr>
               <w:spacing w:line="360" w:lineRule="auto"/>
-              <w:jc w:val="center"/>
+              <w:jc w:val="both"/>
               <w:cnfStyle w:val="100000000000" w:firstRow="1" w:lastRow="0" w:firstColumn="0" w:lastColumn="0" w:oddVBand="0" w:evenVBand="0" w:oddHBand="0" w:evenHBand="0" w:firstRowFirstColumn="0" w:firstRowLastColumn="0" w:lastRowFirstColumn="0" w:lastRowLastColumn="0"/>
               <w:rPr>
                 <w:rFonts w:ascii="Times New Roman" w:hAnsi="Times New Roman" w:cs="Times New Roman"/>
@@ -6290,7 +6329,7 @@
           <w:p>
             <w:pPr>
               <w:spacing w:line="360" w:lineRule="auto"/>
-              <w:jc w:val="center"/>
+              <w:jc w:val="both"/>
               <w:cnfStyle w:val="100000000000" w:firstRow="1" w:lastRow="0" w:firstColumn="0" w:lastColumn="0" w:oddVBand="0" w:evenVBand="0" w:oddHBand="0" w:evenHBand="0" w:firstRowFirstColumn="0" w:firstRowLastColumn="0" w:lastRowFirstColumn="0" w:lastRowLastColumn="0"/>
               <w:rPr>
                 <w:rFonts w:ascii="Times New Roman" w:hAnsi="Times New Roman" w:cs="Times New Roman"/>
@@ -6324,7 +6363,7 @@
           <w:p>
             <w:pPr>
               <w:spacing w:line="360" w:lineRule="auto"/>
-              <w:jc w:val="center"/>
+              <w:jc w:val="both"/>
               <w:rPr>
                 <w:rFonts w:ascii="Times New Roman" w:hAnsi="Times New Roman" w:cs="Times New Roman"/>
                 <w:sz w:val="24"/>
@@ -6350,7 +6389,7 @@
           <w:p>
             <w:pPr>
               <w:spacing w:line="360" w:lineRule="auto"/>
-              <w:jc w:val="center"/>
+              <w:jc w:val="both"/>
               <w:cnfStyle w:val="000000000000" w:firstRow="0" w:lastRow="0" w:firstColumn="0" w:lastColumn="0" w:oddVBand="0" w:evenVBand="0" w:oddHBand="0" w:evenHBand="0" w:firstRowFirstColumn="0" w:firstRowLastColumn="0" w:lastRowFirstColumn="0" w:lastRowLastColumn="0"/>
               <w:rPr>
                 <w:rFonts w:ascii="Times New Roman" w:hAnsi="Times New Roman" w:cs="Times New Roman"/>
@@ -6377,7 +6416,7 @@
           <w:p>
             <w:pPr>
               <w:spacing w:line="360" w:lineRule="auto"/>
-              <w:jc w:val="center"/>
+              <w:jc w:val="both"/>
               <w:cnfStyle w:val="000000000000" w:firstRow="0" w:lastRow="0" w:firstColumn="0" w:lastColumn="0" w:oddVBand="0" w:evenVBand="0" w:oddHBand="0" w:evenHBand="0" w:firstRowFirstColumn="0" w:firstRowLastColumn="0" w:lastRowFirstColumn="0" w:lastRowLastColumn="0"/>
               <w:rPr>
                 <w:rFonts w:ascii="Times New Roman" w:hAnsi="Times New Roman" w:cs="Times New Roman"/>
@@ -6404,7 +6443,7 @@
           <w:p>
             <w:pPr>
               <w:spacing w:line="360" w:lineRule="auto"/>
-              <w:jc w:val="center"/>
+              <w:jc w:val="both"/>
               <w:cnfStyle w:val="000000000000" w:firstRow="0" w:lastRow="0" w:firstColumn="0" w:lastColumn="0" w:oddVBand="0" w:evenVBand="0" w:oddHBand="0" w:evenHBand="0" w:firstRowFirstColumn="0" w:firstRowLastColumn="0" w:lastRowFirstColumn="0" w:lastRowLastColumn="0"/>
               <w:rPr>
                 <w:rFonts w:ascii="Times New Roman" w:hAnsi="Times New Roman" w:cs="Times New Roman"/>
@@ -6431,7 +6470,7 @@
           <w:p>
             <w:pPr>
               <w:spacing w:line="360" w:lineRule="auto"/>
-              <w:jc w:val="center"/>
+              <w:jc w:val="both"/>
               <w:cnfStyle w:val="000000000000" w:firstRow="0" w:lastRow="0" w:firstColumn="0" w:lastColumn="0" w:oddVBand="0" w:evenVBand="0" w:oddHBand="0" w:evenHBand="0" w:firstRowFirstColumn="0" w:firstRowLastColumn="0" w:lastRowFirstColumn="0" w:lastRowLastColumn="0"/>
               <w:rPr>
                 <w:rFonts w:ascii="Times New Roman" w:hAnsi="Times New Roman" w:cs="Times New Roman"/>
@@ -6464,7 +6503,7 @@
           <w:p>
             <w:pPr>
               <w:spacing w:line="360" w:lineRule="auto"/>
-              <w:jc w:val="center"/>
+              <w:jc w:val="both"/>
               <w:rPr>
                 <w:rFonts w:ascii="Times New Roman" w:hAnsi="Times New Roman" w:cs="Times New Roman"/>
                 <w:sz w:val="24"/>
@@ -6489,7 +6528,7 @@
           <w:p>
             <w:pPr>
               <w:spacing w:line="360" w:lineRule="auto"/>
-              <w:jc w:val="center"/>
+              <w:jc w:val="both"/>
               <w:cnfStyle w:val="000000000000" w:firstRow="0" w:lastRow="0" w:firstColumn="0" w:lastColumn="0" w:oddVBand="0" w:evenVBand="0" w:oddHBand="0" w:evenHBand="0" w:firstRowFirstColumn="0" w:firstRowLastColumn="0" w:lastRowFirstColumn="0" w:lastRowLastColumn="0"/>
               <w:rPr>
                 <w:rFonts w:ascii="Times New Roman" w:hAnsi="Times New Roman" w:cs="Times New Roman"/>
@@ -6515,7 +6554,7 @@
           <w:p>
             <w:pPr>
               <w:spacing w:line="360" w:lineRule="auto"/>
-              <w:jc w:val="center"/>
+              <w:jc w:val="both"/>
               <w:cnfStyle w:val="000000000000" w:firstRow="0" w:lastRow="0" w:firstColumn="0" w:lastColumn="0" w:oddVBand="0" w:evenVBand="0" w:oddHBand="0" w:evenHBand="0" w:firstRowFirstColumn="0" w:firstRowLastColumn="0" w:lastRowFirstColumn="0" w:lastRowLastColumn="0"/>
               <w:rPr>
                 <w:rFonts w:ascii="Times New Roman" w:hAnsi="Times New Roman" w:cs="Times New Roman"/>
@@ -6541,7 +6580,7 @@
           <w:p>
             <w:pPr>
               <w:spacing w:line="360" w:lineRule="auto"/>
-              <w:jc w:val="center"/>
+              <w:jc w:val="both"/>
               <w:cnfStyle w:val="000000000000" w:firstRow="0" w:lastRow="0" w:firstColumn="0" w:lastColumn="0" w:oddVBand="0" w:evenVBand="0" w:oddHBand="0" w:evenHBand="0" w:firstRowFirstColumn="0" w:firstRowLastColumn="0" w:lastRowFirstColumn="0" w:lastRowLastColumn="0"/>
               <w:rPr>
                 <w:rFonts w:ascii="Times New Roman" w:hAnsi="Times New Roman" w:cs="Times New Roman"/>
@@ -6567,7 +6606,7 @@
           <w:p>
             <w:pPr>
               <w:spacing w:line="360" w:lineRule="auto"/>
-              <w:jc w:val="center"/>
+              <w:jc w:val="both"/>
               <w:cnfStyle w:val="000000000000" w:firstRow="0" w:lastRow="0" w:firstColumn="0" w:lastColumn="0" w:oddVBand="0" w:evenVBand="0" w:oddHBand="0" w:evenHBand="0" w:firstRowFirstColumn="0" w:firstRowLastColumn="0" w:lastRowFirstColumn="0" w:lastRowLastColumn="0"/>
               <w:rPr>
                 <w:rFonts w:ascii="Times New Roman" w:hAnsi="Times New Roman" w:cs="Times New Roman"/>
@@ -6601,7 +6640,7 @@
           <w:p>
             <w:pPr>
               <w:spacing w:line="360" w:lineRule="auto"/>
-              <w:jc w:val="center"/>
+              <w:jc w:val="both"/>
               <w:rPr>
                 <w:rFonts w:ascii="Times New Roman" w:hAnsi="Times New Roman" w:cs="Times New Roman"/>
                 <w:sz w:val="24"/>
@@ -6627,7 +6666,7 @@
           <w:p>
             <w:pPr>
               <w:spacing w:line="360" w:lineRule="auto"/>
-              <w:jc w:val="center"/>
+              <w:jc w:val="both"/>
               <w:cnfStyle w:val="000000000000" w:firstRow="0" w:lastRow="0" w:firstColumn="0" w:lastColumn="0" w:oddVBand="0" w:evenVBand="0" w:oddHBand="0" w:evenHBand="0" w:firstRowFirstColumn="0" w:firstRowLastColumn="0" w:lastRowFirstColumn="0" w:lastRowLastColumn="0"/>
               <w:rPr>
                 <w:rFonts w:ascii="Times New Roman" w:hAnsi="Times New Roman" w:cs="Times New Roman"/>
@@ -6654,7 +6693,7 @@
           <w:p>
             <w:pPr>
               <w:spacing w:line="360" w:lineRule="auto"/>
-              <w:jc w:val="center"/>
+              <w:jc w:val="both"/>
               <w:cnfStyle w:val="000000000000" w:firstRow="0" w:lastRow="0" w:firstColumn="0" w:lastColumn="0" w:oddVBand="0" w:evenVBand="0" w:oddHBand="0" w:evenHBand="0" w:firstRowFirstColumn="0" w:firstRowLastColumn="0" w:lastRowFirstColumn="0" w:lastRowLastColumn="0"/>
               <w:rPr>
                 <w:rFonts w:ascii="Times New Roman" w:hAnsi="Times New Roman" w:cs="Times New Roman"/>
@@ -6681,7 +6720,7 @@
           <w:p>
             <w:pPr>
               <w:spacing w:line="360" w:lineRule="auto"/>
-              <w:jc w:val="center"/>
+              <w:jc w:val="both"/>
               <w:cnfStyle w:val="000000000000" w:firstRow="0" w:lastRow="0" w:firstColumn="0" w:lastColumn="0" w:oddVBand="0" w:evenVBand="0" w:oddHBand="0" w:evenHBand="0" w:firstRowFirstColumn="0" w:firstRowLastColumn="0" w:lastRowFirstColumn="0" w:lastRowLastColumn="0"/>
               <w:rPr>
                 <w:rFonts w:ascii="Times New Roman" w:hAnsi="Times New Roman" w:cs="Times New Roman"/>
@@ -6708,7 +6747,7 @@
           <w:p>
             <w:pPr>
               <w:spacing w:line="360" w:lineRule="auto"/>
-              <w:jc w:val="center"/>
+              <w:jc w:val="both"/>
               <w:cnfStyle w:val="000000000000" w:firstRow="0" w:lastRow="0" w:firstColumn="0" w:lastColumn="0" w:oddVBand="0" w:evenVBand="0" w:oddHBand="0" w:evenHBand="0" w:firstRowFirstColumn="0" w:firstRowLastColumn="0" w:lastRowFirstColumn="0" w:lastRowLastColumn="0"/>
               <w:rPr>
                 <w:rFonts w:ascii="Times New Roman" w:hAnsi="Times New Roman" w:cs="Times New Roman"/>
@@ -6741,7 +6780,7 @@
           <w:p>
             <w:pPr>
               <w:spacing w:line="360" w:lineRule="auto"/>
-              <w:jc w:val="center"/>
+              <w:jc w:val="both"/>
               <w:rPr>
                 <w:rFonts w:ascii="Times New Roman" w:hAnsi="Times New Roman" w:cs="Times New Roman"/>
                 <w:sz w:val="24"/>
@@ -6766,7 +6805,7 @@
           <w:p>
             <w:pPr>
               <w:spacing w:line="360" w:lineRule="auto"/>
-              <w:jc w:val="center"/>
+              <w:jc w:val="both"/>
               <w:cnfStyle w:val="000000000000" w:firstRow="0" w:lastRow="0" w:firstColumn="0" w:lastColumn="0" w:oddVBand="0" w:evenVBand="0" w:oddHBand="0" w:evenHBand="0" w:firstRowFirstColumn="0" w:firstRowLastColumn="0" w:lastRowFirstColumn="0" w:lastRowLastColumn="0"/>
               <w:rPr>
                 <w:rFonts w:ascii="Times New Roman" w:hAnsi="Times New Roman" w:cs="Times New Roman"/>
@@ -6792,7 +6831,7 @@
           <w:p>
             <w:pPr>
               <w:spacing w:line="360" w:lineRule="auto"/>
-              <w:jc w:val="center"/>
+              <w:jc w:val="both"/>
               <w:cnfStyle w:val="000000000000" w:firstRow="0" w:lastRow="0" w:firstColumn="0" w:lastColumn="0" w:oddVBand="0" w:evenVBand="0" w:oddHBand="0" w:evenHBand="0" w:firstRowFirstColumn="0" w:firstRowLastColumn="0" w:lastRowFirstColumn="0" w:lastRowLastColumn="0"/>
               <w:rPr>
                 <w:rFonts w:ascii="Times New Roman" w:hAnsi="Times New Roman" w:cs="Times New Roman"/>
@@ -6818,7 +6857,7 @@
           <w:p>
             <w:pPr>
               <w:spacing w:line="360" w:lineRule="auto"/>
-              <w:jc w:val="center"/>
+              <w:jc w:val="both"/>
               <w:cnfStyle w:val="000000000000" w:firstRow="0" w:lastRow="0" w:firstColumn="0" w:lastColumn="0" w:oddVBand="0" w:evenVBand="0" w:oddHBand="0" w:evenHBand="0" w:firstRowFirstColumn="0" w:firstRowLastColumn="0" w:lastRowFirstColumn="0" w:lastRowLastColumn="0"/>
               <w:rPr>
                 <w:rFonts w:ascii="Times New Roman" w:hAnsi="Times New Roman" w:cs="Times New Roman"/>
@@ -6844,7 +6883,7 @@
           <w:p>
             <w:pPr>
               <w:spacing w:line="360" w:lineRule="auto"/>
-              <w:jc w:val="center"/>
+              <w:jc w:val="both"/>
               <w:cnfStyle w:val="000000000000" w:firstRow="0" w:lastRow="0" w:firstColumn="0" w:lastColumn="0" w:oddVBand="0" w:evenVBand="0" w:oddHBand="0" w:evenHBand="0" w:firstRowFirstColumn="0" w:firstRowLastColumn="0" w:lastRowFirstColumn="0" w:lastRowLastColumn="0"/>
               <w:rPr>
                 <w:rFonts w:ascii="Times New Roman" w:hAnsi="Times New Roman" w:cs="Times New Roman"/>
@@ -6878,7 +6917,7 @@
           <w:p>
             <w:pPr>
               <w:spacing w:line="360" w:lineRule="auto"/>
-              <w:jc w:val="center"/>
+              <w:jc w:val="both"/>
               <w:rPr>
                 <w:rFonts w:ascii="Times New Roman" w:hAnsi="Times New Roman" w:cs="Times New Roman"/>
                 <w:sz w:val="24"/>
@@ -6904,7 +6943,7 @@
           <w:p>
             <w:pPr>
               <w:spacing w:line="360" w:lineRule="auto"/>
-              <w:jc w:val="center"/>
+              <w:jc w:val="both"/>
               <w:cnfStyle w:val="000000000000" w:firstRow="0" w:lastRow="0" w:firstColumn="0" w:lastColumn="0" w:oddVBand="0" w:evenVBand="0" w:oddHBand="0" w:evenHBand="0" w:firstRowFirstColumn="0" w:firstRowLastColumn="0" w:lastRowFirstColumn="0" w:lastRowLastColumn="0"/>
               <w:rPr>
                 <w:rFonts w:ascii="Times New Roman" w:hAnsi="Times New Roman" w:cs="Times New Roman"/>
@@ -6931,7 +6970,7 @@
           <w:p>
             <w:pPr>
               <w:spacing w:line="360" w:lineRule="auto"/>
-              <w:jc w:val="center"/>
+              <w:jc w:val="both"/>
               <w:cnfStyle w:val="000000000000" w:firstRow="0" w:lastRow="0" w:firstColumn="0" w:lastColumn="0" w:oddVBand="0" w:evenVBand="0" w:oddHBand="0" w:evenHBand="0" w:firstRowFirstColumn="0" w:firstRowLastColumn="0" w:lastRowFirstColumn="0" w:lastRowLastColumn="0"/>
               <w:rPr>
                 <w:rFonts w:ascii="Times New Roman" w:hAnsi="Times New Roman" w:cs="Times New Roman"/>
@@ -6958,7 +6997,7 @@
           <w:p>
             <w:pPr>
               <w:spacing w:line="360" w:lineRule="auto"/>
-              <w:jc w:val="center"/>
+              <w:jc w:val="both"/>
               <w:cnfStyle w:val="000000000000" w:firstRow="0" w:lastRow="0" w:firstColumn="0" w:lastColumn="0" w:oddVBand="0" w:evenVBand="0" w:oddHBand="0" w:evenHBand="0" w:firstRowFirstColumn="0" w:firstRowLastColumn="0" w:lastRowFirstColumn="0" w:lastRowLastColumn="0"/>
               <w:rPr>
                 <w:rFonts w:ascii="Times New Roman" w:hAnsi="Times New Roman" w:cs="Times New Roman"/>
@@ -6985,7 +7024,7 @@
           <w:p>
             <w:pPr>
               <w:spacing w:line="360" w:lineRule="auto"/>
-              <w:jc w:val="center"/>
+              <w:jc w:val="both"/>
               <w:cnfStyle w:val="000000000000" w:firstRow="0" w:lastRow="0" w:firstColumn="0" w:lastColumn="0" w:oddVBand="0" w:evenVBand="0" w:oddHBand="0" w:evenHBand="0" w:firstRowFirstColumn="0" w:firstRowLastColumn="0" w:lastRowFirstColumn="0" w:lastRowLastColumn="0"/>
               <w:rPr>
                 <w:rFonts w:ascii="Times New Roman" w:hAnsi="Times New Roman" w:cs="Times New Roman"/>
@@ -7008,6 +7047,7 @@
     <w:p>
       <w:pPr>
         <w:spacing w:line="360" w:lineRule="auto"/>
+        <w:jc w:val="both"/>
         <w:rPr>
           <w:rFonts w:ascii="Times New Roman" w:hAnsi="Times New Roman" w:cs="Times New Roman"/>
         </w:rPr>
@@ -7016,6 +7056,7 @@
     <w:p>
       <w:pPr>
         <w:spacing w:line="360" w:lineRule="auto"/>
+        <w:jc w:val="both"/>
         <w:rPr>
           <w:rFonts w:ascii="Times New Roman" w:hAnsi="Times New Roman" w:cs="Times New Roman"/>
           <w:sz w:val="24"/>
@@ -7036,6 +7077,7 @@
     <w:p>
       <w:pPr>
         <w:spacing w:line="360" w:lineRule="auto"/>
+        <w:jc w:val="both"/>
         <w:rPr>
           <w:rFonts w:ascii="Times New Roman" w:hAnsi="Times New Roman" w:cs="Times New Roman"/>
           <w:sz w:val="24"/>
@@ -7193,6 +7235,7 @@
     </w:p>
     <w:p>
       <w:pPr>
+        <w:jc w:val="both"/>
         <w:rPr>
           <w:rFonts w:ascii="Times New Roman" w:hAnsi="Times New Roman" w:cs="Times New Roman"/>
           <w:b/>
@@ -7215,6 +7258,7 @@
     <w:p>
       <w:pPr>
         <w:spacing w:line="360" w:lineRule="auto"/>
+        <w:jc w:val="both"/>
         <w:rPr>
           <w:rFonts w:ascii="Times New Roman" w:hAnsi="Times New Roman" w:cs="Times New Roman"/>
           <w:b/>
@@ -7239,6 +7283,7 @@
       <w:pPr>
         <w:spacing w:line="360" w:lineRule="auto"/>
         <w:ind w:left="720" w:hanging="720"/>
+        <w:jc w:val="both"/>
         <w:rPr>
           <w:rFonts w:ascii="Times New Roman" w:hAnsi="Times New Roman" w:cs="Times New Roman"/>
           <w:sz w:val="24"/>
@@ -7309,6 +7354,7 @@
       <w:pPr>
         <w:spacing w:line="360" w:lineRule="auto"/>
         <w:ind w:left="720" w:hanging="720"/>
+        <w:jc w:val="both"/>
         <w:rPr>
           <w:rFonts w:ascii="Times New Roman" w:hAnsi="Times New Roman" w:cs="Times New Roman"/>
           <w:color w:val="333333"/>
@@ -7395,6 +7441,7 @@
       <w:pPr>
         <w:spacing w:line="360" w:lineRule="auto"/>
         <w:ind w:left="720" w:hanging="720"/>
+        <w:jc w:val="both"/>
         <w:rPr>
           <w:rFonts w:ascii="Times New Roman" w:hAnsi="Times New Roman" w:cs="Times New Roman"/>
           <w:color w:val="333333"/>
@@ -7534,6 +7581,7 @@
       <w:pPr>
         <w:spacing w:line="360" w:lineRule="auto"/>
         <w:ind w:left="720" w:hanging="720"/>
+        <w:jc w:val="both"/>
         <w:rPr>
           <w:rFonts w:ascii="Times New Roman" w:hAnsi="Times New Roman" w:cs="Times New Roman"/>
           <w:color w:val="333333"/>
@@ -7592,6 +7640,7 @@
       <w:pPr>
         <w:spacing w:line="360" w:lineRule="auto"/>
         <w:ind w:left="720" w:hanging="720"/>
+        <w:jc w:val="both"/>
         <w:rPr>
           <w:rFonts w:ascii="Times New Roman" w:hAnsi="Times New Roman" w:cs="Times New Roman"/>
           <w:sz w:val="24"/>
@@ -7826,6 +7875,7 @@
       <w:pPr>
         <w:spacing w:line="360" w:lineRule="auto"/>
         <w:ind w:left="720" w:hanging="720"/>
+        <w:jc w:val="both"/>
         <w:rPr>
           <w:rFonts w:ascii="Times New Roman" w:hAnsi="Times New Roman" w:cs="Times New Roman"/>
           <w:sz w:val="24"/>
@@ -7891,6 +7941,7 @@
       <w:pPr>
         <w:spacing w:line="360" w:lineRule="auto"/>
         <w:ind w:left="720" w:hanging="720"/>
+        <w:jc w:val="both"/>
         <w:rPr>
           <w:rFonts w:ascii="Times New Roman" w:hAnsi="Times New Roman" w:cs="Times New Roman"/>
           <w:sz w:val="24"/>
@@ -7972,6 +8023,7 @@
       <w:pPr>
         <w:spacing w:line="360" w:lineRule="auto"/>
         <w:ind w:left="720" w:hanging="720"/>
+        <w:jc w:val="both"/>
         <w:rPr>
           <w:rFonts w:ascii="Times New Roman" w:hAnsi="Times New Roman" w:cs="Times New Roman"/>
           <w:sz w:val="24"/>
@@ -8085,6 +8137,7 @@
       <w:pPr>
         <w:spacing w:line="360" w:lineRule="auto"/>
         <w:ind w:left="720" w:hanging="720"/>
+        <w:jc w:val="both"/>
         <w:rPr>
           <w:rFonts w:ascii="Times New Roman" w:hAnsi="Times New Roman" w:cs="Times New Roman"/>
           <w:sz w:val="24"/>
@@ -8181,6 +8234,7 @@
       <w:pPr>
         <w:spacing w:line="360" w:lineRule="auto"/>
         <w:ind w:left="720" w:hanging="720"/>
+        <w:jc w:val="both"/>
         <w:rPr>
           <w:rFonts w:ascii="Times New Roman" w:hAnsi="Times New Roman" w:cs="Times New Roman"/>
           <w:sz w:val="24"/>
@@ -8246,6 +8300,7 @@
       <w:pPr>
         <w:spacing w:line="360" w:lineRule="auto"/>
         <w:ind w:left="720" w:hanging="720"/>
+        <w:jc w:val="both"/>
         <w:rPr>
           <w:rFonts w:ascii="Times New Roman" w:hAnsi="Times New Roman" w:cs="Times New Roman"/>
           <w:sz w:val="24"/>
@@ -8294,6 +8349,7 @@
       <w:pPr>
         <w:spacing w:line="360" w:lineRule="auto"/>
         <w:ind w:left="720" w:hanging="720"/>
+        <w:jc w:val="both"/>
         <w:rPr>
           <w:rFonts w:ascii="Times New Roman" w:hAnsi="Times New Roman" w:cs="Times New Roman"/>
           <w:lang w:val="en"/>
@@ -8388,6 +8444,7 @@
       <w:pPr>
         <w:spacing w:line="360" w:lineRule="auto"/>
         <w:ind w:left="720" w:hanging="720"/>
+        <w:jc w:val="both"/>
         <w:rPr>
           <w:rFonts w:ascii="Times New Roman" w:hAnsi="Times New Roman" w:cs="Times New Roman"/>
           <w:sz w:val="24"/>

</xml_diff>